<commit_message>
Added my personal portfolio
NOT FINISHED
</commit_message>
<xml_diff>
--- a/documentation/Personal Portfolios/Richard/Artefact 10.docx
+++ b/documentation/Personal Portfolios/Richard/Artefact 10.docx
@@ -1,6 +1,6 @@
 
 <file path=word/document.xml><?xml version="1.0" encoding="utf-8"?>
-<w:document xmlns:wpc="http://schemas.microsoft.com/office/word/2010/wordprocessingCanvas" xmlns:mc="http://schemas.openxmlformats.org/markup-compatibility/2006" xmlns:o="urn:schemas-microsoft-com:office:office" xmlns:r="http://schemas.openxmlformats.org/officeDocument/2006/relationships" xmlns:m="http://schemas.openxmlformats.org/officeDocument/2006/math" xmlns:v="urn:schemas-microsoft-com:vml" xmlns:wp14="http://schemas.microsoft.com/office/word/2010/wordprocessingDrawing" xmlns:wp="http://schemas.openxmlformats.org/drawingml/2006/wordprocessingDrawing" xmlns:w10="urn:schemas-microsoft-com:office:word" xmlns:w="http://schemas.openxmlformats.org/wordprocessingml/2006/main" xmlns:w14="http://schemas.microsoft.com/office/word/2010/wordml" xmlns:w15="http://schemas.microsoft.com/office/word/2012/wordml" xmlns:wpg="http://schemas.microsoft.com/office/word/2010/wordprocessingGroup" xmlns:wpi="http://schemas.microsoft.com/office/word/2010/wordprocessingInk" xmlns:wne="http://schemas.microsoft.com/office/word/2006/wordml" xmlns:wps="http://schemas.microsoft.com/office/word/2010/wordprocessingShape" mc:Ignorable="w14 w15 wp14">
+<w:document xmlns:wpc="http://schemas.microsoft.com/office/word/2010/wordprocessingCanvas" xmlns:mo="http://schemas.microsoft.com/office/mac/office/2008/main" xmlns:mc="http://schemas.openxmlformats.org/markup-compatibility/2006" xmlns:mv="urn:schemas-microsoft-com:mac:vml" xmlns:o="urn:schemas-microsoft-com:office:office" xmlns:r="http://schemas.openxmlformats.org/officeDocument/2006/relationships" xmlns:m="http://schemas.openxmlformats.org/officeDocument/2006/math" xmlns:v="urn:schemas-microsoft-com:vml" xmlns:wp14="http://schemas.microsoft.com/office/word/2010/wordprocessingDrawing" xmlns:wp="http://schemas.openxmlformats.org/drawingml/2006/wordprocessingDrawing" xmlns:w10="urn:schemas-microsoft-com:office:word" xmlns:w="http://schemas.openxmlformats.org/wordprocessingml/2006/main" xmlns:w14="http://schemas.microsoft.com/office/word/2010/wordml" xmlns:w15="http://schemas.microsoft.com/office/word/2012/wordml" xmlns:wpg="http://schemas.microsoft.com/office/word/2010/wordprocessingGroup" xmlns:wpi="http://schemas.microsoft.com/office/word/2010/wordprocessingInk" xmlns:wne="http://schemas.microsoft.com/office/word/2006/wordml" xmlns:wps="http://schemas.microsoft.com/office/word/2010/wordprocessingShape" mc:Ignorable="w14 w15 wp14">
   <w:body>
     <w:p>
       <w:pPr>
@@ -13,62 +13,68 @@
         <w:rPr>
           <w:u w:val="single"/>
         </w:rPr>
-        <w:t>Artefact 4:</w:t>
-      </w:r>
-    </w:p>
-    <w:p>
-      <w:pPr>
-        <w:pStyle w:val="Heading3"/>
-      </w:pPr>
-      <w:r>
-        <w:t>First Release</w:t>
-      </w:r>
-    </w:p>
-    <w:p>
-      <w:r>
-        <w:t>The angular applications as well as the node.js backend (specifically the routing file) were developed by me in the first Release:</w:t>
-      </w:r>
-    </w:p>
-    <w:p>
-      <w:pPr>
-        <w:pStyle w:val="ListParagraph"/>
-        <w:numPr>
-          <w:ilvl w:val="0"/>
-          <w:numId w:val="1"/>
-        </w:numPr>
-      </w:pPr>
-      <w:r>
-        <w:t>Student - Request Specific Teacher</w:t>
-      </w:r>
-      <w:r>
-        <w:t xml:space="preserve"> (AALV-12)</w:t>
-      </w:r>
-    </w:p>
-    <w:p>
-      <w:pPr>
-        <w:pStyle w:val="ListParagraph"/>
-        <w:numPr>
-          <w:ilvl w:val="1"/>
-          <w:numId w:val="1"/>
-        </w:numPr>
-      </w:pPr>
-      <w:r>
-        <w:t>Modified an Angular App</w:t>
-      </w:r>
-    </w:p>
-    <w:p>
-      <w:pPr>
-        <w:pStyle w:val="ListParagraph"/>
-        <w:numPr>
-          <w:ilvl w:val="1"/>
-          <w:numId w:val="1"/>
-        </w:numPr>
-      </w:pPr>
-      <w:r>
-        <w:t>Modified a Node.JS Routing File</w:t>
+        <w:t>Artefact 10</w:t>
       </w:r>
       <w:bookmarkStart w:id="0" w:name="_GoBack"/>
       <w:bookmarkEnd w:id="0"/>
+      <w:r>
+        <w:rPr>
+          <w:u w:val="single"/>
+        </w:rPr>
+        <w:t>:</w:t>
+      </w:r>
+    </w:p>
+    <w:p>
+      <w:pPr>
+        <w:pStyle w:val="Heading3"/>
+      </w:pPr>
+      <w:r>
+        <w:t>First Release</w:t>
+      </w:r>
+    </w:p>
+    <w:p>
+      <w:r>
+        <w:t>The angular applications as well as the node.js backend (specifically the routing file) were developed by me in the first Release:</w:t>
+      </w:r>
+    </w:p>
+    <w:p>
+      <w:pPr>
+        <w:pStyle w:val="ListParagraph"/>
+        <w:numPr>
+          <w:ilvl w:val="0"/>
+          <w:numId w:val="1"/>
+        </w:numPr>
+      </w:pPr>
+      <w:r>
+        <w:t>Student - Request Specific Teacher</w:t>
+      </w:r>
+      <w:r>
+        <w:t xml:space="preserve"> (AALV-12)</w:t>
+      </w:r>
+    </w:p>
+    <w:p>
+      <w:pPr>
+        <w:pStyle w:val="ListParagraph"/>
+        <w:numPr>
+          <w:ilvl w:val="1"/>
+          <w:numId w:val="1"/>
+        </w:numPr>
+      </w:pPr>
+      <w:r>
+        <w:t>Modified an Angular App</w:t>
+      </w:r>
+    </w:p>
+    <w:p>
+      <w:pPr>
+        <w:pStyle w:val="ListParagraph"/>
+        <w:numPr>
+          <w:ilvl w:val="1"/>
+          <w:numId w:val="1"/>
+        </w:numPr>
+      </w:pPr>
+      <w:r>
+        <w:t>Modified a Node.JS Routing File</w:t>
+      </w:r>
     </w:p>
     <w:p>
       <w:pPr>
@@ -929,13 +935,8 @@
         </w:numPr>
       </w:pPr>
       <w:r>
-        <w:t xml:space="preserve">Creating </w:t>
-      </w:r>
-      <w:proofErr w:type="spellStart"/>
-      <w:r>
-        <w:t>feature.component.ejs</w:t>
-      </w:r>
-      <w:proofErr w:type="spellEnd"/>
+        <w:t>Creating feature.component.ejs</w:t>
+      </w:r>
     </w:p>
     <w:p>
       <w:pPr>
@@ -970,15 +971,7 @@
         </w:numPr>
       </w:pPr>
       <w:r>
-        <w:t xml:space="preserve">Linking all JS files in the </w:t>
-      </w:r>
-      <w:proofErr w:type="spellStart"/>
-      <w:r>
-        <w:t>index.ejs</w:t>
-      </w:r>
-      <w:proofErr w:type="spellEnd"/>
-      <w:r>
-        <w:t xml:space="preserve"> for that feature</w:t>
+        <w:t>Linking all JS files in the index.ejs for that feature</w:t>
       </w:r>
     </w:p>
     <w:p>
@@ -1046,8 +1039,8 @@
 </file>
 
 <file path=word/numbering.xml><?xml version="1.0" encoding="utf-8"?>
-<w:numbering xmlns:wpc="http://schemas.microsoft.com/office/word/2010/wordprocessingCanvas" xmlns:mc="http://schemas.openxmlformats.org/markup-compatibility/2006" xmlns:o="urn:schemas-microsoft-com:office:office" xmlns:r="http://schemas.openxmlformats.org/officeDocument/2006/relationships" xmlns:m="http://schemas.openxmlformats.org/officeDocument/2006/math" xmlns:v="urn:schemas-microsoft-com:vml" xmlns:wp14="http://schemas.microsoft.com/office/word/2010/wordprocessingDrawing" xmlns:wp="http://schemas.openxmlformats.org/drawingml/2006/wordprocessingDrawing" xmlns:w10="urn:schemas-microsoft-com:office:word" xmlns:w="http://schemas.openxmlformats.org/wordprocessingml/2006/main" xmlns:w14="http://schemas.microsoft.com/office/word/2010/wordml" xmlns:w15="http://schemas.microsoft.com/office/word/2012/wordml" xmlns:wpg="http://schemas.microsoft.com/office/word/2010/wordprocessingGroup" xmlns:wpi="http://schemas.microsoft.com/office/word/2010/wordprocessingInk" xmlns:wne="http://schemas.microsoft.com/office/word/2006/wordml" xmlns:wps="http://schemas.microsoft.com/office/word/2010/wordprocessingShape" mc:Ignorable="w14 w15 wp14">
-  <w:abstractNum w:abstractNumId="0" w15:restartNumberingAfterBreak="0">
+<w:numbering xmlns:wpc="http://schemas.microsoft.com/office/word/2010/wordprocessingCanvas" xmlns:mo="http://schemas.microsoft.com/office/mac/office/2008/main" xmlns:mc="http://schemas.openxmlformats.org/markup-compatibility/2006" xmlns:mv="urn:schemas-microsoft-com:mac:vml" xmlns:o="urn:schemas-microsoft-com:office:office" xmlns:r="http://schemas.openxmlformats.org/officeDocument/2006/relationships" xmlns:m="http://schemas.openxmlformats.org/officeDocument/2006/math" xmlns:v="urn:schemas-microsoft-com:vml" xmlns:wp14="http://schemas.microsoft.com/office/word/2010/wordprocessingDrawing" xmlns:wp="http://schemas.openxmlformats.org/drawingml/2006/wordprocessingDrawing" xmlns:w10="urn:schemas-microsoft-com:office:word" xmlns:w="http://schemas.openxmlformats.org/wordprocessingml/2006/main" xmlns:w14="http://schemas.microsoft.com/office/word/2010/wordml" xmlns:w15="http://schemas.microsoft.com/office/word/2012/wordml" xmlns:wpg="http://schemas.microsoft.com/office/word/2010/wordprocessingGroup" xmlns:wpi="http://schemas.microsoft.com/office/word/2010/wordprocessingInk" xmlns:wne="http://schemas.microsoft.com/office/word/2006/wordml" xmlns:wps="http://schemas.microsoft.com/office/word/2010/wordprocessingShape" mc:Ignorable="w14 w15 wp14">
+  <w:abstractNum w:abstractNumId="0">
     <w:nsid w:val="44D01909"/>
     <w:multiLevelType w:val="hybridMultilevel"/>
     <w:tmpl w:val="313E8E86"/>
@@ -1136,7 +1129,7 @@
       </w:pPr>
     </w:lvl>
   </w:abstractNum>
-  <w:abstractNum w:abstractNumId="1" w15:restartNumberingAfterBreak="0">
+  <w:abstractNum w:abstractNumId="1">
     <w:nsid w:val="587A09AA"/>
     <w:multiLevelType w:val="hybridMultilevel"/>
     <w:tmpl w:val="E6004DBC"/>
@@ -1249,7 +1242,7 @@
       </w:rPr>
     </w:lvl>
   </w:abstractNum>
-  <w:abstractNum w:abstractNumId="2" w15:restartNumberingAfterBreak="0">
+  <w:abstractNum w:abstractNumId="2">
     <w:nsid w:val="76BB2779"/>
     <w:multiLevelType w:val="hybridMultilevel"/>
     <w:tmpl w:val="74F43AE8"/>
@@ -1367,7 +1360,7 @@
       </w:pPr>
     </w:pPrDefault>
   </w:docDefaults>
-  <w:latentStyles w:defLockedState="0" w:defUIPriority="99" w:defSemiHidden="0" w:defUnhideWhenUsed="0" w:defQFormat="0" w:count="371">
+  <w:latentStyles w:defLockedState="0" w:defUIPriority="99" w:defSemiHidden="0" w:defUnhideWhenUsed="0" w:defQFormat="0" w:count="382">
     <w:lsdException w:name="Normal" w:uiPriority="0" w:qFormat="1"/>
     <w:lsdException w:name="heading 1" w:uiPriority="9" w:qFormat="1"/>
     <w:lsdException w:name="heading 2" w:semiHidden="1" w:uiPriority="9" w:unhideWhenUsed="1" w:qFormat="1"/>
@@ -1473,7 +1466,6 @@
     <w:lsdException w:name="HTML Sample" w:semiHidden="1" w:unhideWhenUsed="1"/>
     <w:lsdException w:name="HTML Typewriter" w:semiHidden="1" w:unhideWhenUsed="1"/>
     <w:lsdException w:name="HTML Variable" w:semiHidden="1" w:unhideWhenUsed="1"/>
-    <w:lsdException w:name="Normal Table" w:semiHidden="1" w:unhideWhenUsed="1"/>
     <w:lsdException w:name="annotation subject" w:semiHidden="1" w:unhideWhenUsed="1"/>
     <w:lsdException w:name="No List" w:semiHidden="1" w:unhideWhenUsed="1"/>
     <w:lsdException w:name="Outline List 1" w:semiHidden="1" w:unhideWhenUsed="1"/>
@@ -1519,11 +1511,9 @@
     <w:lsdException w:name="Table Subtle 1" w:semiHidden="1" w:unhideWhenUsed="1"/>
     <w:lsdException w:name="Table Subtle 2" w:semiHidden="1" w:unhideWhenUsed="1"/>
     <w:lsdException w:name="Table Web 1" w:semiHidden="1" w:unhideWhenUsed="1"/>
-    <w:lsdException w:name="Table Web 2" w:semiHidden="1" w:unhideWhenUsed="1"/>
     <w:lsdException w:name="Table Web 3" w:semiHidden="1" w:unhideWhenUsed="1"/>
     <w:lsdException w:name="Balloon Text" w:semiHidden="1" w:unhideWhenUsed="1"/>
     <w:lsdException w:name="Table Grid" w:uiPriority="39"/>
-    <w:lsdException w:name="Table Theme" w:semiHidden="1" w:unhideWhenUsed="1"/>
     <w:lsdException w:name="Placeholder Text" w:semiHidden="1"/>
     <w:lsdException w:name="No Spacing" w:uiPriority="1" w:qFormat="1"/>
     <w:lsdException w:name="Light Shading" w:uiPriority="60"/>
@@ -1739,6 +1729,8 @@
     <w:lsdException w:name="List Table 5 Dark Accent 6" w:uiPriority="50"/>
     <w:lsdException w:name="List Table 6 Colorful Accent 6" w:uiPriority="51"/>
     <w:lsdException w:name="List Table 7 Colorful Accent 6" w:uiPriority="52"/>
+    <w:lsdException w:name="Mention" w:semiHidden="1" w:unhideWhenUsed="1"/>
+    <w:lsdException w:name="Smart Hyperlink" w:semiHidden="1" w:unhideWhenUsed="1"/>
   </w:latentStyles>
   <w:style w:type="paragraph" w:default="1" w:styleId="Normal">
     <w:name w:val="Normal"/>

</xml_diff>

<commit_message>
Moved Files I made into Portfolio
</commit_message>
<xml_diff>
--- a/documentation/Personal Portfolios/Richard/Artefact 10.docx
+++ b/documentation/Personal Portfolios/Richard/Artefact 10.docx
@@ -15,8 +15,6 @@
         </w:rPr>
         <w:t>Artefact 10</w:t>
       </w:r>
-      <w:bookmarkStart w:id="0" w:name="_GoBack"/>
-      <w:bookmarkEnd w:id="0"/>
       <w:r>
         <w:rPr>
           <w:u w:val="single"/>
@@ -24,6 +22,12 @@
         <w:t>:</w:t>
       </w:r>
     </w:p>
+    <w:p/>
+    <w:p>
+      <w:r>
+        <w:t>The relevant code can be found in the artefact 10 files folder.</w:t>
+      </w:r>
+    </w:p>
     <w:p>
       <w:pPr>
         <w:pStyle w:val="Heading3"/>
@@ -145,19 +149,10 @@
         </w:numPr>
       </w:pPr>
       <w:r>
-        <w:t>Created Angular App to view instrument hire requests</w:t>
-      </w:r>
-    </w:p>
-    <w:p>
-      <w:pPr>
-        <w:pStyle w:val="ListParagraph"/>
-        <w:numPr>
-          <w:ilvl w:val="1"/>
-          <w:numId w:val="1"/>
-        </w:numPr>
-      </w:pPr>
-      <w:r>
-        <w:t>Created Node.JS Backend to access database and display website</w:t>
+        <w:t xml:space="preserve">Did </w:t>
+      </w:r>
+      <w:r>
+        <w:t>bug fixing</w:t>
       </w:r>
     </w:p>
     <w:p>
@@ -535,6 +530,7 @@
     <w:p/>
     <w:p>
       <w:r>
+        <w:lastRenderedPageBreak/>
         <w:br w:type="page"/>
       </w:r>
     </w:p>
@@ -784,7 +780,12 @@
         </w:numPr>
       </w:pPr>
       <w:r>
-        <w:t>ModifiedNode.JS to allow for new functionality</w:t>
+        <w:t>ModifiedNode.JS</w:t>
+      </w:r>
+      <w:bookmarkStart w:id="0" w:name="_GoBack"/>
+      <w:bookmarkEnd w:id="0"/>
+      <w:r>
+        <w:t xml:space="preserve"> to allow for new functionality</w:t>
       </w:r>
     </w:p>
     <w:p>
@@ -1466,6 +1467,7 @@
     <w:lsdException w:name="HTML Sample" w:semiHidden="1" w:unhideWhenUsed="1"/>
     <w:lsdException w:name="HTML Typewriter" w:semiHidden="1" w:unhideWhenUsed="1"/>
     <w:lsdException w:name="HTML Variable" w:semiHidden="1" w:unhideWhenUsed="1"/>
+    <w:lsdException w:name="Normal Table" w:semiHidden="1" w:unhideWhenUsed="1"/>
     <w:lsdException w:name="annotation subject" w:semiHidden="1" w:unhideWhenUsed="1"/>
     <w:lsdException w:name="No List" w:semiHidden="1" w:unhideWhenUsed="1"/>
     <w:lsdException w:name="Outline List 1" w:semiHidden="1" w:unhideWhenUsed="1"/>
@@ -1511,9 +1513,11 @@
     <w:lsdException w:name="Table Subtle 1" w:semiHidden="1" w:unhideWhenUsed="1"/>
     <w:lsdException w:name="Table Subtle 2" w:semiHidden="1" w:unhideWhenUsed="1"/>
     <w:lsdException w:name="Table Web 1" w:semiHidden="1" w:unhideWhenUsed="1"/>
+    <w:lsdException w:name="Table Web 2" w:semiHidden="1" w:unhideWhenUsed="1"/>
     <w:lsdException w:name="Table Web 3" w:semiHidden="1" w:unhideWhenUsed="1"/>
     <w:lsdException w:name="Balloon Text" w:semiHidden="1" w:unhideWhenUsed="1"/>
     <w:lsdException w:name="Table Grid" w:uiPriority="39"/>
+    <w:lsdException w:name="Table Theme" w:semiHidden="1" w:unhideWhenUsed="1"/>
     <w:lsdException w:name="Placeholder Text" w:semiHidden="1"/>
     <w:lsdException w:name="No Spacing" w:uiPriority="1" w:qFormat="1"/>
     <w:lsdException w:name="Light Shading" w:uiPriority="60"/>

</xml_diff>